<commit_message>
Primer cambio a Minuta de reunion
</commit_message>
<xml_diff>
--- a/Fase1-Definición Proyecto/Documentacion del proyecto/Minuta de reunion Portafolio-semanal.docx
+++ b/Fase1-Definición Proyecto/Documentacion del proyecto/Minuta de reunion Portafolio-semanal.docx
@@ -1,10 +1,10 @@
 
 <file path=word/document.xml><?xml version="1.0" encoding="utf-8"?>
-<w:document xmlns:wpc="http://schemas.microsoft.com/office/word/2010/wordprocessingCanvas" xmlns:cx="http://schemas.microsoft.com/office/drawing/2014/chartex" xmlns:cx1="http://schemas.microsoft.com/office/drawing/2015/9/8/chartex" xmlns:cx2="http://schemas.microsoft.com/office/drawing/2015/10/21/chartex" xmlns:cx3="http://schemas.microsoft.com/office/drawing/2016/5/9/chartex" xmlns:cx4="http://schemas.microsoft.com/office/drawing/2016/5/10/chartex" xmlns:cx5="http://schemas.microsoft.com/office/drawing/2016/5/11/chartex" xmlns:cx6="http://schemas.microsoft.com/office/drawing/2016/5/12/chartex" xmlns:cx7="http://schemas.microsoft.com/office/drawing/2016/5/13/chartex" xmlns:cx8="http://schemas.microsoft.com/office/drawing/2016/5/14/chartex" xmlns:mc="http://schemas.openxmlformats.org/markup-compatibility/2006" xmlns:aink="http://schemas.microsoft.com/office/drawing/2016/ink" xmlns:am3d="http://schemas.microsoft.com/office/drawing/2017/model3d" xmlns:o="urn:schemas-microsoft-com:office:office" xmlns:oel="http://schemas.microsoft.com/office/2019/extlst" xmlns:r="http://schemas.openxmlformats.org/officeDocument/2006/relationships" xmlns:m="http://schemas.openxmlformats.org/officeDocument/2006/math" xmlns:v="urn:schemas-microsoft-com:vml" xmlns:wp14="http://schemas.microsoft.com/office/word/2010/wordprocessingDrawing" xmlns:wp="http://schemas.openxmlformats.org/drawingml/2006/wordprocessingDrawing" xmlns:w10="urn:schemas-microsoft-com:office:word" xmlns:w="http://schemas.openxmlformats.org/wordprocessingml/2006/main" xmlns:w14="http://schemas.microsoft.com/office/word/2010/wordml" xmlns:w15="http://schemas.microsoft.com/office/word/2012/wordml" xmlns:w16cex="http://schemas.microsoft.com/office/word/2018/wordml/cex" xmlns:w16cid="http://schemas.microsoft.com/office/word/2016/wordml/cid" xmlns:w16="http://schemas.microsoft.com/office/word/2018/wordml" xmlns:w16sdtdh="http://schemas.microsoft.com/office/word/2020/wordml/sdtdatahash" xmlns:w16se="http://schemas.microsoft.com/office/word/2015/wordml/symex" xmlns:wpg="http://schemas.microsoft.com/office/word/2010/wordprocessingGroup" xmlns:wpi="http://schemas.microsoft.com/office/word/2010/wordprocessingInk" xmlns:wne="http://schemas.microsoft.com/office/word/2006/wordml" xmlns:wps="http://schemas.microsoft.com/office/word/2010/wordprocessingShape" mc:Ignorable="w14 w15 w16se w16cid w16 w16cex w16sdtdh wp14">
+<w:document xmlns:wpc="http://schemas.microsoft.com/office/word/2010/wordprocessingCanvas" xmlns:mc="http://schemas.openxmlformats.org/markup-compatibility/2006" xmlns:o="urn:schemas-microsoft-com:office:office" xmlns:r="http://schemas.openxmlformats.org/officeDocument/2006/relationships" xmlns:m="http://schemas.openxmlformats.org/officeDocument/2006/math" xmlns:v="urn:schemas-microsoft-com:vml" xmlns:wp14="http://schemas.microsoft.com/office/word/2010/wordprocessingDrawing" xmlns:wp="http://schemas.openxmlformats.org/drawingml/2006/wordprocessingDrawing" xmlns:w10="urn:schemas-microsoft-com:office:word" xmlns:w="http://schemas.openxmlformats.org/wordprocessingml/2006/main" xmlns:w14="http://schemas.microsoft.com/office/word/2010/wordml" xmlns:w15="http://schemas.microsoft.com/office/word/2012/wordml" xmlns:wpg="http://schemas.microsoft.com/office/word/2010/wordprocessingGroup" xmlns:wpi="http://schemas.microsoft.com/office/word/2010/wordprocessingInk" xmlns:wne="http://schemas.microsoft.com/office/word/2006/wordml" xmlns:wps="http://schemas.microsoft.com/office/word/2010/wordprocessingShape" mc:Ignorable="w14 w15 wp14">
   <w:body>
     <w:p>
       <w:pPr>
-        <w:pStyle w:val="Ttulo"/>
+        <w:pStyle w:val="Puesto"/>
         <w:spacing w:after="360" w:line="240" w:lineRule="atLeast"/>
         <w:rPr>
           <w:rFonts w:ascii="Tahoma" w:hAnsi="Tahoma"/>
@@ -101,7 +101,6 @@
                 <w:bCs/>
               </w:rPr>
             </w:pPr>
-            <w:proofErr w:type="spellStart"/>
             <w:r>
               <w:rPr>
                 <w:rFonts w:ascii="Tahoma" w:hAnsi="Tahoma"/>
@@ -110,7 +109,6 @@
               </w:rPr>
               <w:t>N°</w:t>
             </w:r>
-            <w:proofErr w:type="spellEnd"/>
           </w:p>
         </w:tc>
         <w:tc>
@@ -892,6 +890,40 @@
                 <w:rFonts w:ascii="Arial" w:eastAsia="Arial Unicode MS" w:hAnsi="Arial" w:cs="Arial"/>
               </w:rPr>
             </w:pPr>
+            <w:r>
+              <w:rPr>
+                <w:rFonts w:ascii="Arial" w:eastAsia="Arial Unicode MS" w:hAnsi="Arial" w:cs="Arial"/>
+              </w:rPr>
+              <w:t>Manuel Navarro</w:t>
+            </w:r>
+          </w:p>
+          <w:p>
+            <w:pPr>
+              <w:jc w:val="center"/>
+              <w:rPr>
+                <w:rFonts w:ascii="Arial" w:eastAsia="Arial Unicode MS" w:hAnsi="Arial" w:cs="Arial"/>
+              </w:rPr>
+            </w:pPr>
+            <w:r>
+              <w:rPr>
+                <w:rFonts w:ascii="Arial" w:eastAsia="Arial Unicode MS" w:hAnsi="Arial" w:cs="Arial"/>
+              </w:rPr>
+              <w:t xml:space="preserve">Antara Rodríguez </w:t>
+            </w:r>
+          </w:p>
+          <w:p>
+            <w:pPr>
+              <w:jc w:val="center"/>
+              <w:rPr>
+                <w:rFonts w:ascii="Arial" w:eastAsia="Arial Unicode MS" w:hAnsi="Arial" w:cs="Arial"/>
+              </w:rPr>
+            </w:pPr>
+            <w:r>
+              <w:rPr>
+                <w:rFonts w:ascii="Arial" w:eastAsia="Arial Unicode MS" w:hAnsi="Arial" w:cs="Arial"/>
+              </w:rPr>
+              <w:t>Priscilla Rodríguez</w:t>
+            </w:r>
           </w:p>
         </w:tc>
         <w:tc>
@@ -977,6 +1009,8 @@
                 <w:u w:val="single"/>
               </w:rPr>
             </w:pPr>
+            <w:bookmarkStart w:id="0" w:name="_GoBack"/>
+            <w:bookmarkEnd w:id="0"/>
           </w:p>
         </w:tc>
       </w:tr>
@@ -2374,7 +2408,7 @@
 </file>
 
 <file path=word/endnotes.xml><?xml version="1.0" encoding="utf-8"?>
-<w:endnotes xmlns:wpc="http://schemas.microsoft.com/office/word/2010/wordprocessingCanvas" xmlns:cx="http://schemas.microsoft.com/office/drawing/2014/chartex" xmlns:cx1="http://schemas.microsoft.com/office/drawing/2015/9/8/chartex" xmlns:cx2="http://schemas.microsoft.com/office/drawing/2015/10/21/chartex" xmlns:cx3="http://schemas.microsoft.com/office/drawing/2016/5/9/chartex" xmlns:cx4="http://schemas.microsoft.com/office/drawing/2016/5/10/chartex" xmlns:cx5="http://schemas.microsoft.com/office/drawing/2016/5/11/chartex" xmlns:cx6="http://schemas.microsoft.com/office/drawing/2016/5/12/chartex" xmlns:cx7="http://schemas.microsoft.com/office/drawing/2016/5/13/chartex" xmlns:cx8="http://schemas.microsoft.com/office/drawing/2016/5/14/chartex" xmlns:mc="http://schemas.openxmlformats.org/markup-compatibility/2006" xmlns:aink="http://schemas.microsoft.com/office/drawing/2016/ink" xmlns:am3d="http://schemas.microsoft.com/office/drawing/2017/model3d" xmlns:o="urn:schemas-microsoft-com:office:office" xmlns:oel="http://schemas.microsoft.com/office/2019/extlst" xmlns:r="http://schemas.openxmlformats.org/officeDocument/2006/relationships" xmlns:m="http://schemas.openxmlformats.org/officeDocument/2006/math" xmlns:v="urn:schemas-microsoft-com:vml" xmlns:wp14="http://schemas.microsoft.com/office/word/2010/wordprocessingDrawing" xmlns:wp="http://schemas.openxmlformats.org/drawingml/2006/wordprocessingDrawing" xmlns:w10="urn:schemas-microsoft-com:office:word" xmlns:w="http://schemas.openxmlformats.org/wordprocessingml/2006/main" xmlns:w14="http://schemas.microsoft.com/office/word/2010/wordml" xmlns:w15="http://schemas.microsoft.com/office/word/2012/wordml" xmlns:w16cex="http://schemas.microsoft.com/office/word/2018/wordml/cex" xmlns:w16cid="http://schemas.microsoft.com/office/word/2016/wordml/cid" xmlns:w16="http://schemas.microsoft.com/office/word/2018/wordml" xmlns:w16sdtdh="http://schemas.microsoft.com/office/word/2020/wordml/sdtdatahash" xmlns:w16se="http://schemas.microsoft.com/office/word/2015/wordml/symex" xmlns:wpg="http://schemas.microsoft.com/office/word/2010/wordprocessingGroup" xmlns:wpi="http://schemas.microsoft.com/office/word/2010/wordprocessingInk" xmlns:wne="http://schemas.microsoft.com/office/word/2006/wordml" xmlns:wps="http://schemas.microsoft.com/office/word/2010/wordprocessingShape" mc:Ignorable="w14 w15 w16se w16cid w16 w16cex w16sdtdh wp14">
+<w:endnotes xmlns:wpc="http://schemas.microsoft.com/office/word/2010/wordprocessingCanvas" xmlns:mc="http://schemas.openxmlformats.org/markup-compatibility/2006" xmlns:o="urn:schemas-microsoft-com:office:office" xmlns:r="http://schemas.openxmlformats.org/officeDocument/2006/relationships" xmlns:m="http://schemas.openxmlformats.org/officeDocument/2006/math" xmlns:v="urn:schemas-microsoft-com:vml" xmlns:wp14="http://schemas.microsoft.com/office/word/2010/wordprocessingDrawing" xmlns:wp="http://schemas.openxmlformats.org/drawingml/2006/wordprocessingDrawing" xmlns:w10="urn:schemas-microsoft-com:office:word" xmlns:w="http://schemas.openxmlformats.org/wordprocessingml/2006/main" xmlns:w14="http://schemas.microsoft.com/office/word/2010/wordml" xmlns:w15="http://schemas.microsoft.com/office/word/2012/wordml" xmlns:wpg="http://schemas.microsoft.com/office/word/2010/wordprocessingGroup" xmlns:wpi="http://schemas.microsoft.com/office/word/2010/wordprocessingInk" xmlns:wne="http://schemas.microsoft.com/office/word/2006/wordml" xmlns:wps="http://schemas.microsoft.com/office/word/2010/wordprocessingShape" mc:Ignorable="w14 w15 wp14">
   <w:endnote w:type="separator" w:id="-1">
     <w:p>
       <w:r>
@@ -2393,7 +2427,7 @@
 </file>
 
 <file path=word/footer1.xml><?xml version="1.0" encoding="utf-8"?>
-<w:ftr xmlns:wpc="http://schemas.microsoft.com/office/word/2010/wordprocessingCanvas" xmlns:cx="http://schemas.microsoft.com/office/drawing/2014/chartex" xmlns:cx1="http://schemas.microsoft.com/office/drawing/2015/9/8/chartex" xmlns:cx2="http://schemas.microsoft.com/office/drawing/2015/10/21/chartex" xmlns:cx3="http://schemas.microsoft.com/office/drawing/2016/5/9/chartex" xmlns:cx4="http://schemas.microsoft.com/office/drawing/2016/5/10/chartex" xmlns:cx5="http://schemas.microsoft.com/office/drawing/2016/5/11/chartex" xmlns:cx6="http://schemas.microsoft.com/office/drawing/2016/5/12/chartex" xmlns:cx7="http://schemas.microsoft.com/office/drawing/2016/5/13/chartex" xmlns:cx8="http://schemas.microsoft.com/office/drawing/2016/5/14/chartex" xmlns:mc="http://schemas.openxmlformats.org/markup-compatibility/2006" xmlns:aink="http://schemas.microsoft.com/office/drawing/2016/ink" xmlns:am3d="http://schemas.microsoft.com/office/drawing/2017/model3d" xmlns:o="urn:schemas-microsoft-com:office:office" xmlns:oel="http://schemas.microsoft.com/office/2019/extlst" xmlns:r="http://schemas.openxmlformats.org/officeDocument/2006/relationships" xmlns:m="http://schemas.openxmlformats.org/officeDocument/2006/math" xmlns:v="urn:schemas-microsoft-com:vml" xmlns:wp14="http://schemas.microsoft.com/office/word/2010/wordprocessingDrawing" xmlns:wp="http://schemas.openxmlformats.org/drawingml/2006/wordprocessingDrawing" xmlns:w10="urn:schemas-microsoft-com:office:word" xmlns:w="http://schemas.openxmlformats.org/wordprocessingml/2006/main" xmlns:w14="http://schemas.microsoft.com/office/word/2010/wordml" xmlns:w15="http://schemas.microsoft.com/office/word/2012/wordml" xmlns:w16cex="http://schemas.microsoft.com/office/word/2018/wordml/cex" xmlns:w16cid="http://schemas.microsoft.com/office/word/2016/wordml/cid" xmlns:w16="http://schemas.microsoft.com/office/word/2018/wordml" xmlns:w16sdtdh="http://schemas.microsoft.com/office/word/2020/wordml/sdtdatahash" xmlns:w16se="http://schemas.microsoft.com/office/word/2015/wordml/symex" xmlns:wpg="http://schemas.microsoft.com/office/word/2010/wordprocessingGroup" xmlns:wpi="http://schemas.microsoft.com/office/word/2010/wordprocessingInk" xmlns:wne="http://schemas.microsoft.com/office/word/2006/wordml" xmlns:wps="http://schemas.microsoft.com/office/word/2010/wordprocessingShape" mc:Ignorable="w14 w15 w16se w16cid w16 w16cex w16sdtdh wp14">
+<w:ftr xmlns:wpc="http://schemas.microsoft.com/office/word/2010/wordprocessingCanvas" xmlns:mc="http://schemas.openxmlformats.org/markup-compatibility/2006" xmlns:o="urn:schemas-microsoft-com:office:office" xmlns:r="http://schemas.openxmlformats.org/officeDocument/2006/relationships" xmlns:m="http://schemas.openxmlformats.org/officeDocument/2006/math" xmlns:v="urn:schemas-microsoft-com:vml" xmlns:wp14="http://schemas.microsoft.com/office/word/2010/wordprocessingDrawing" xmlns:wp="http://schemas.openxmlformats.org/drawingml/2006/wordprocessingDrawing" xmlns:w10="urn:schemas-microsoft-com:office:word" xmlns:w="http://schemas.openxmlformats.org/wordprocessingml/2006/main" xmlns:w14="http://schemas.microsoft.com/office/word/2010/wordml" xmlns:w15="http://schemas.microsoft.com/office/word/2012/wordml" xmlns:wpg="http://schemas.microsoft.com/office/word/2010/wordprocessingGroup" xmlns:wpi="http://schemas.microsoft.com/office/word/2010/wordprocessingInk" xmlns:wne="http://schemas.microsoft.com/office/word/2006/wordml" xmlns:wps="http://schemas.microsoft.com/office/word/2010/wordprocessingShape" mc:Ignorable="w14 w15 wp14">
   <w:p>
     <w:pPr>
       <w:pStyle w:val="Piedepgina"/>
@@ -2403,7 +2437,7 @@
 </file>
 
 <file path=word/footer2.xml><?xml version="1.0" encoding="utf-8"?>
-<w:ftr xmlns:wpc="http://schemas.microsoft.com/office/word/2010/wordprocessingCanvas" xmlns:cx="http://schemas.microsoft.com/office/drawing/2014/chartex" xmlns:cx1="http://schemas.microsoft.com/office/drawing/2015/9/8/chartex" xmlns:cx2="http://schemas.microsoft.com/office/drawing/2015/10/21/chartex" xmlns:cx3="http://schemas.microsoft.com/office/drawing/2016/5/9/chartex" xmlns:cx4="http://schemas.microsoft.com/office/drawing/2016/5/10/chartex" xmlns:cx5="http://schemas.microsoft.com/office/drawing/2016/5/11/chartex" xmlns:cx6="http://schemas.microsoft.com/office/drawing/2016/5/12/chartex" xmlns:cx7="http://schemas.microsoft.com/office/drawing/2016/5/13/chartex" xmlns:cx8="http://schemas.microsoft.com/office/drawing/2016/5/14/chartex" xmlns:mc="http://schemas.openxmlformats.org/markup-compatibility/2006" xmlns:aink="http://schemas.microsoft.com/office/drawing/2016/ink" xmlns:am3d="http://schemas.microsoft.com/office/drawing/2017/model3d" xmlns:o="urn:schemas-microsoft-com:office:office" xmlns:oel="http://schemas.microsoft.com/office/2019/extlst" xmlns:r="http://schemas.openxmlformats.org/officeDocument/2006/relationships" xmlns:m="http://schemas.openxmlformats.org/officeDocument/2006/math" xmlns:v="urn:schemas-microsoft-com:vml" xmlns:wp14="http://schemas.microsoft.com/office/word/2010/wordprocessingDrawing" xmlns:wp="http://schemas.openxmlformats.org/drawingml/2006/wordprocessingDrawing" xmlns:w10="urn:schemas-microsoft-com:office:word" xmlns:w="http://schemas.openxmlformats.org/wordprocessingml/2006/main" xmlns:w14="http://schemas.microsoft.com/office/word/2010/wordml" xmlns:w15="http://schemas.microsoft.com/office/word/2012/wordml" xmlns:w16cex="http://schemas.microsoft.com/office/word/2018/wordml/cex" xmlns:w16cid="http://schemas.microsoft.com/office/word/2016/wordml/cid" xmlns:w16="http://schemas.microsoft.com/office/word/2018/wordml" xmlns:w16sdtdh="http://schemas.microsoft.com/office/word/2020/wordml/sdtdatahash" xmlns:w16se="http://schemas.microsoft.com/office/word/2015/wordml/symex" xmlns:wpg="http://schemas.microsoft.com/office/word/2010/wordprocessingGroup" xmlns:wpi="http://schemas.microsoft.com/office/word/2010/wordprocessingInk" xmlns:wne="http://schemas.microsoft.com/office/word/2006/wordml" xmlns:wps="http://schemas.microsoft.com/office/word/2010/wordprocessingShape" mc:Ignorable="w14 w15 w16se w16cid w16 w16cex w16sdtdh wp14">
+<w:ftr xmlns:wpc="http://schemas.microsoft.com/office/word/2010/wordprocessingCanvas" xmlns:mc="http://schemas.openxmlformats.org/markup-compatibility/2006" xmlns:o="urn:schemas-microsoft-com:office:office" xmlns:r="http://schemas.openxmlformats.org/officeDocument/2006/relationships" xmlns:m="http://schemas.openxmlformats.org/officeDocument/2006/math" xmlns:v="urn:schemas-microsoft-com:vml" xmlns:wp14="http://schemas.microsoft.com/office/word/2010/wordprocessingDrawing" xmlns:wp="http://schemas.openxmlformats.org/drawingml/2006/wordprocessingDrawing" xmlns:w10="urn:schemas-microsoft-com:office:word" xmlns:w="http://schemas.openxmlformats.org/wordprocessingml/2006/main" xmlns:w14="http://schemas.microsoft.com/office/word/2010/wordml" xmlns:w15="http://schemas.microsoft.com/office/word/2012/wordml" xmlns:wpg="http://schemas.microsoft.com/office/word/2010/wordprocessingGroup" xmlns:wpi="http://schemas.microsoft.com/office/word/2010/wordprocessingInk" xmlns:wne="http://schemas.microsoft.com/office/word/2006/wordml" xmlns:wps="http://schemas.microsoft.com/office/word/2010/wordprocessingShape" mc:Ignorable="w14 w15 wp14">
   <w:p>
     <w:pPr>
       <w:pStyle w:val="Piedepgina"/>
@@ -2419,6 +2453,7 @@
     <w:r>
       <w:rPr>
         <w:noProof/>
+        <w:lang w:eastAsia="es-CL"/>
       </w:rPr>
       <mc:AlternateContent>
         <mc:Choice Requires="wps">
@@ -2482,7 +2517,7 @@
             </wp:anchor>
           </w:drawing>
         </mc:Choice>
-        <mc:Fallback>
+        <mc:Fallback xmlns:w16se="http://schemas.microsoft.com/office/word/2015/wordml/symex" xmlns:w16sdtdh="http://schemas.microsoft.com/office/word/2020/wordml/sdtdatahash" xmlns:w16="http://schemas.microsoft.com/office/word/2018/wordml" xmlns:w16cid="http://schemas.microsoft.com/office/word/2016/wordml/cid" xmlns:w16cex="http://schemas.microsoft.com/office/word/2018/wordml/cex" xmlns:oel="http://schemas.microsoft.com/office/2019/extlst" xmlns:am3d="http://schemas.microsoft.com/office/drawing/2017/model3d" xmlns:aink="http://schemas.microsoft.com/office/drawing/2016/ink" xmlns:cx8="http://schemas.microsoft.com/office/drawing/2016/5/14/chartex" xmlns:cx7="http://schemas.microsoft.com/office/drawing/2016/5/13/chartex" xmlns:cx6="http://schemas.microsoft.com/office/drawing/2016/5/12/chartex" xmlns:cx5="http://schemas.microsoft.com/office/drawing/2016/5/11/chartex" xmlns:cx4="http://schemas.microsoft.com/office/drawing/2016/5/10/chartex" xmlns:cx3="http://schemas.microsoft.com/office/drawing/2016/5/9/chartex" xmlns:cx2="http://schemas.microsoft.com/office/drawing/2015/10/21/chartex" xmlns:cx1="http://schemas.microsoft.com/office/drawing/2015/9/8/chartex" xmlns:cx="http://schemas.microsoft.com/office/drawing/2014/chartex">
           <w:pict>
             <v:line w14:anchorId="435B06EA" id="Line 1" o:spid="_x0000_s1026" style="position:absolute;z-index:251657728;visibility:visible;mso-wrap-style:square;mso-width-percent:0;mso-height-percent:0;mso-wrap-distance-left:9pt;mso-wrap-distance-top:0;mso-wrap-distance-right:9pt;mso-wrap-distance-bottom:0;mso-position-horizontal:absolute;mso-position-horizontal-relative:text;mso-position-vertical:absolute;mso-position-vertical-relative:text;mso-width-percent:0;mso-height-percent:0;mso-width-relative:page;mso-height-relative:page" from=".9pt,-2.95pt" to="504.9pt,-2.95pt" o:gfxdata="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" o:allowincell="f"/>
           </w:pict>
@@ -2516,7 +2551,7 @@
 </file>
 
 <file path=word/footer3.xml><?xml version="1.0" encoding="utf-8"?>
-<w:ftr xmlns:wpc="http://schemas.microsoft.com/office/word/2010/wordprocessingCanvas" xmlns:cx="http://schemas.microsoft.com/office/drawing/2014/chartex" xmlns:cx1="http://schemas.microsoft.com/office/drawing/2015/9/8/chartex" xmlns:cx2="http://schemas.microsoft.com/office/drawing/2015/10/21/chartex" xmlns:cx3="http://schemas.microsoft.com/office/drawing/2016/5/9/chartex" xmlns:cx4="http://schemas.microsoft.com/office/drawing/2016/5/10/chartex" xmlns:cx5="http://schemas.microsoft.com/office/drawing/2016/5/11/chartex" xmlns:cx6="http://schemas.microsoft.com/office/drawing/2016/5/12/chartex" xmlns:cx7="http://schemas.microsoft.com/office/drawing/2016/5/13/chartex" xmlns:cx8="http://schemas.microsoft.com/office/drawing/2016/5/14/chartex" xmlns:mc="http://schemas.openxmlformats.org/markup-compatibility/2006" xmlns:aink="http://schemas.microsoft.com/office/drawing/2016/ink" xmlns:am3d="http://schemas.microsoft.com/office/drawing/2017/model3d" xmlns:o="urn:schemas-microsoft-com:office:office" xmlns:oel="http://schemas.microsoft.com/office/2019/extlst" xmlns:r="http://schemas.openxmlformats.org/officeDocument/2006/relationships" xmlns:m="http://schemas.openxmlformats.org/officeDocument/2006/math" xmlns:v="urn:schemas-microsoft-com:vml" xmlns:wp14="http://schemas.microsoft.com/office/word/2010/wordprocessingDrawing" xmlns:wp="http://schemas.openxmlformats.org/drawingml/2006/wordprocessingDrawing" xmlns:w10="urn:schemas-microsoft-com:office:word" xmlns:w="http://schemas.openxmlformats.org/wordprocessingml/2006/main" xmlns:w14="http://schemas.microsoft.com/office/word/2010/wordml" xmlns:w15="http://schemas.microsoft.com/office/word/2012/wordml" xmlns:w16cex="http://schemas.microsoft.com/office/word/2018/wordml/cex" xmlns:w16cid="http://schemas.microsoft.com/office/word/2016/wordml/cid" xmlns:w16="http://schemas.microsoft.com/office/word/2018/wordml" xmlns:w16sdtdh="http://schemas.microsoft.com/office/word/2020/wordml/sdtdatahash" xmlns:w16se="http://schemas.microsoft.com/office/word/2015/wordml/symex" xmlns:wpg="http://schemas.microsoft.com/office/word/2010/wordprocessingGroup" xmlns:wpi="http://schemas.microsoft.com/office/word/2010/wordprocessingInk" xmlns:wne="http://schemas.microsoft.com/office/word/2006/wordml" xmlns:wps="http://schemas.microsoft.com/office/word/2010/wordprocessingShape" mc:Ignorable="w14 w15 w16se w16cid w16 w16cex w16sdtdh wp14">
+<w:ftr xmlns:wpc="http://schemas.microsoft.com/office/word/2010/wordprocessingCanvas" xmlns:mc="http://schemas.openxmlformats.org/markup-compatibility/2006" xmlns:o="urn:schemas-microsoft-com:office:office" xmlns:r="http://schemas.openxmlformats.org/officeDocument/2006/relationships" xmlns:m="http://schemas.openxmlformats.org/officeDocument/2006/math" xmlns:v="urn:schemas-microsoft-com:vml" xmlns:wp14="http://schemas.microsoft.com/office/word/2010/wordprocessingDrawing" xmlns:wp="http://schemas.openxmlformats.org/drawingml/2006/wordprocessingDrawing" xmlns:w10="urn:schemas-microsoft-com:office:word" xmlns:w="http://schemas.openxmlformats.org/wordprocessingml/2006/main" xmlns:w14="http://schemas.microsoft.com/office/word/2010/wordml" xmlns:w15="http://schemas.microsoft.com/office/word/2012/wordml" xmlns:wpg="http://schemas.microsoft.com/office/word/2010/wordprocessingGroup" xmlns:wpi="http://schemas.microsoft.com/office/word/2010/wordprocessingInk" xmlns:wne="http://schemas.microsoft.com/office/word/2006/wordml" xmlns:wps="http://schemas.microsoft.com/office/word/2010/wordprocessingShape" mc:Ignorable="w14 w15 wp14">
   <w:p>
     <w:pPr>
       <w:pStyle w:val="Piedepgina"/>
@@ -2526,7 +2561,7 @@
 </file>
 
 <file path=word/footnotes.xml><?xml version="1.0" encoding="utf-8"?>
-<w:footnotes xmlns:wpc="http://schemas.microsoft.com/office/word/2010/wordprocessingCanvas" xmlns:cx="http://schemas.microsoft.com/office/drawing/2014/chartex" xmlns:cx1="http://schemas.microsoft.com/office/drawing/2015/9/8/chartex" xmlns:cx2="http://schemas.microsoft.com/office/drawing/2015/10/21/chartex" xmlns:cx3="http://schemas.microsoft.com/office/drawing/2016/5/9/chartex" xmlns:cx4="http://schemas.microsoft.com/office/drawing/2016/5/10/chartex" xmlns:cx5="http://schemas.microsoft.com/office/drawing/2016/5/11/chartex" xmlns:cx6="http://schemas.microsoft.com/office/drawing/2016/5/12/chartex" xmlns:cx7="http://schemas.microsoft.com/office/drawing/2016/5/13/chartex" xmlns:cx8="http://schemas.microsoft.com/office/drawing/2016/5/14/chartex" xmlns:mc="http://schemas.openxmlformats.org/markup-compatibility/2006" xmlns:aink="http://schemas.microsoft.com/office/drawing/2016/ink" xmlns:am3d="http://schemas.microsoft.com/office/drawing/2017/model3d" xmlns:o="urn:schemas-microsoft-com:office:office" xmlns:oel="http://schemas.microsoft.com/office/2019/extlst" xmlns:r="http://schemas.openxmlformats.org/officeDocument/2006/relationships" xmlns:m="http://schemas.openxmlformats.org/officeDocument/2006/math" xmlns:v="urn:schemas-microsoft-com:vml" xmlns:wp14="http://schemas.microsoft.com/office/word/2010/wordprocessingDrawing" xmlns:wp="http://schemas.openxmlformats.org/drawingml/2006/wordprocessingDrawing" xmlns:w10="urn:schemas-microsoft-com:office:word" xmlns:w="http://schemas.openxmlformats.org/wordprocessingml/2006/main" xmlns:w14="http://schemas.microsoft.com/office/word/2010/wordml" xmlns:w15="http://schemas.microsoft.com/office/word/2012/wordml" xmlns:w16cex="http://schemas.microsoft.com/office/word/2018/wordml/cex" xmlns:w16cid="http://schemas.microsoft.com/office/word/2016/wordml/cid" xmlns:w16="http://schemas.microsoft.com/office/word/2018/wordml" xmlns:w16sdtdh="http://schemas.microsoft.com/office/word/2020/wordml/sdtdatahash" xmlns:w16se="http://schemas.microsoft.com/office/word/2015/wordml/symex" xmlns:wpg="http://schemas.microsoft.com/office/word/2010/wordprocessingGroup" xmlns:wpi="http://schemas.microsoft.com/office/word/2010/wordprocessingInk" xmlns:wne="http://schemas.microsoft.com/office/word/2006/wordml" xmlns:wps="http://schemas.microsoft.com/office/word/2010/wordprocessingShape" mc:Ignorable="w14 w15 w16se w16cid w16 w16cex w16sdtdh wp14">
+<w:footnotes xmlns:wpc="http://schemas.microsoft.com/office/word/2010/wordprocessingCanvas" xmlns:mc="http://schemas.openxmlformats.org/markup-compatibility/2006" xmlns:o="urn:schemas-microsoft-com:office:office" xmlns:r="http://schemas.openxmlformats.org/officeDocument/2006/relationships" xmlns:m="http://schemas.openxmlformats.org/officeDocument/2006/math" xmlns:v="urn:schemas-microsoft-com:vml" xmlns:wp14="http://schemas.microsoft.com/office/word/2010/wordprocessingDrawing" xmlns:wp="http://schemas.openxmlformats.org/drawingml/2006/wordprocessingDrawing" xmlns:w10="urn:schemas-microsoft-com:office:word" xmlns:w="http://schemas.openxmlformats.org/wordprocessingml/2006/main" xmlns:w14="http://schemas.microsoft.com/office/word/2010/wordml" xmlns:w15="http://schemas.microsoft.com/office/word/2012/wordml" xmlns:wpg="http://schemas.microsoft.com/office/word/2010/wordprocessingGroup" xmlns:wpi="http://schemas.microsoft.com/office/word/2010/wordprocessingInk" xmlns:wne="http://schemas.microsoft.com/office/word/2006/wordml" xmlns:wps="http://schemas.microsoft.com/office/word/2010/wordprocessingShape" mc:Ignorable="w14 w15 wp14">
   <w:footnote w:type="separator" w:id="-1">
     <w:p>
       <w:r>
@@ -2545,13 +2580,13 @@
 </file>
 
 <file path=word/header1.xml><?xml version="1.0" encoding="utf-8"?>
-<w:hdr xmlns:wpc="http://schemas.microsoft.com/office/word/2010/wordprocessingCanvas" xmlns:cx="http://schemas.microsoft.com/office/drawing/2014/chartex" xmlns:cx1="http://schemas.microsoft.com/office/drawing/2015/9/8/chartex" xmlns:cx2="http://schemas.microsoft.com/office/drawing/2015/10/21/chartex" xmlns:cx3="http://schemas.microsoft.com/office/drawing/2016/5/9/chartex" xmlns:cx4="http://schemas.microsoft.com/office/drawing/2016/5/10/chartex" xmlns:cx5="http://schemas.microsoft.com/office/drawing/2016/5/11/chartex" xmlns:cx6="http://schemas.microsoft.com/office/drawing/2016/5/12/chartex" xmlns:cx7="http://schemas.microsoft.com/office/drawing/2016/5/13/chartex" xmlns:cx8="http://schemas.microsoft.com/office/drawing/2016/5/14/chartex" xmlns:mc="http://schemas.openxmlformats.org/markup-compatibility/2006" xmlns:aink="http://schemas.microsoft.com/office/drawing/2016/ink" xmlns:am3d="http://schemas.microsoft.com/office/drawing/2017/model3d" xmlns:o="urn:schemas-microsoft-com:office:office" xmlns:oel="http://schemas.microsoft.com/office/2019/extlst" xmlns:r="http://schemas.openxmlformats.org/officeDocument/2006/relationships" xmlns:m="http://schemas.openxmlformats.org/officeDocument/2006/math" xmlns:v="urn:schemas-microsoft-com:vml" xmlns:wp14="http://schemas.microsoft.com/office/word/2010/wordprocessingDrawing" xmlns:wp="http://schemas.openxmlformats.org/drawingml/2006/wordprocessingDrawing" xmlns:w10="urn:schemas-microsoft-com:office:word" xmlns:w="http://schemas.openxmlformats.org/wordprocessingml/2006/main" xmlns:w14="http://schemas.microsoft.com/office/word/2010/wordml" xmlns:w15="http://schemas.microsoft.com/office/word/2012/wordml" xmlns:w16cex="http://schemas.microsoft.com/office/word/2018/wordml/cex" xmlns:w16cid="http://schemas.microsoft.com/office/word/2016/wordml/cid" xmlns:w16="http://schemas.microsoft.com/office/word/2018/wordml" xmlns:w16sdtdh="http://schemas.microsoft.com/office/word/2020/wordml/sdtdatahash" xmlns:w16se="http://schemas.microsoft.com/office/word/2015/wordml/symex" xmlns:wpg="http://schemas.microsoft.com/office/word/2010/wordprocessingGroup" xmlns:wpi="http://schemas.microsoft.com/office/word/2010/wordprocessingInk" xmlns:wne="http://schemas.microsoft.com/office/word/2006/wordml" xmlns:wps="http://schemas.microsoft.com/office/word/2010/wordprocessingShape" mc:Ignorable="w14 w15 w16se w16cid w16 w16cex w16sdtdh wp14">
+<w:hdr xmlns:wpc="http://schemas.microsoft.com/office/word/2010/wordprocessingCanvas" xmlns:mc="http://schemas.openxmlformats.org/markup-compatibility/2006" xmlns:o="urn:schemas-microsoft-com:office:office" xmlns:r="http://schemas.openxmlformats.org/officeDocument/2006/relationships" xmlns:m="http://schemas.openxmlformats.org/officeDocument/2006/math" xmlns:v="urn:schemas-microsoft-com:vml" xmlns:wp14="http://schemas.microsoft.com/office/word/2010/wordprocessingDrawing" xmlns:wp="http://schemas.openxmlformats.org/drawingml/2006/wordprocessingDrawing" xmlns:w10="urn:schemas-microsoft-com:office:word" xmlns:w="http://schemas.openxmlformats.org/wordprocessingml/2006/main" xmlns:w14="http://schemas.microsoft.com/office/word/2010/wordml" xmlns:w15="http://schemas.microsoft.com/office/word/2012/wordml" xmlns:wpg="http://schemas.microsoft.com/office/word/2010/wordprocessingGroup" xmlns:wpi="http://schemas.microsoft.com/office/word/2010/wordprocessingInk" xmlns:wne="http://schemas.microsoft.com/office/word/2006/wordml" xmlns:wps="http://schemas.microsoft.com/office/word/2010/wordprocessingShape" mc:Ignorable="w14 w15 wp14">
   <w:p/>
 </w:hdr>
 </file>
 
 <file path=word/header2.xml><?xml version="1.0" encoding="utf-8"?>
-<w:hdr xmlns:wpc="http://schemas.microsoft.com/office/word/2010/wordprocessingCanvas" xmlns:cx="http://schemas.microsoft.com/office/drawing/2014/chartex" xmlns:cx1="http://schemas.microsoft.com/office/drawing/2015/9/8/chartex" xmlns:cx2="http://schemas.microsoft.com/office/drawing/2015/10/21/chartex" xmlns:cx3="http://schemas.microsoft.com/office/drawing/2016/5/9/chartex" xmlns:cx4="http://schemas.microsoft.com/office/drawing/2016/5/10/chartex" xmlns:cx5="http://schemas.microsoft.com/office/drawing/2016/5/11/chartex" xmlns:cx6="http://schemas.microsoft.com/office/drawing/2016/5/12/chartex" xmlns:cx7="http://schemas.microsoft.com/office/drawing/2016/5/13/chartex" xmlns:cx8="http://schemas.microsoft.com/office/drawing/2016/5/14/chartex" xmlns:mc="http://schemas.openxmlformats.org/markup-compatibility/2006" xmlns:aink="http://schemas.microsoft.com/office/drawing/2016/ink" xmlns:am3d="http://schemas.microsoft.com/office/drawing/2017/model3d" xmlns:o="urn:schemas-microsoft-com:office:office" xmlns:oel="http://schemas.microsoft.com/office/2019/extlst" xmlns:r="http://schemas.openxmlformats.org/officeDocument/2006/relationships" xmlns:m="http://schemas.openxmlformats.org/officeDocument/2006/math" xmlns:v="urn:schemas-microsoft-com:vml" xmlns:wp14="http://schemas.microsoft.com/office/word/2010/wordprocessingDrawing" xmlns:wp="http://schemas.openxmlformats.org/drawingml/2006/wordprocessingDrawing" xmlns:w10="urn:schemas-microsoft-com:office:word" xmlns:w="http://schemas.openxmlformats.org/wordprocessingml/2006/main" xmlns:w14="http://schemas.microsoft.com/office/word/2010/wordml" xmlns:w15="http://schemas.microsoft.com/office/word/2012/wordml" xmlns:w16cex="http://schemas.microsoft.com/office/word/2018/wordml/cex" xmlns:w16cid="http://schemas.microsoft.com/office/word/2016/wordml/cid" xmlns:w16="http://schemas.microsoft.com/office/word/2018/wordml" xmlns:w16sdtdh="http://schemas.microsoft.com/office/word/2020/wordml/sdtdatahash" xmlns:w16se="http://schemas.microsoft.com/office/word/2015/wordml/symex" xmlns:wpg="http://schemas.microsoft.com/office/word/2010/wordprocessingGroup" xmlns:wpi="http://schemas.microsoft.com/office/word/2010/wordprocessingInk" xmlns:wne="http://schemas.microsoft.com/office/word/2006/wordml" xmlns:wps="http://schemas.microsoft.com/office/word/2010/wordprocessingShape" mc:Ignorable="w14 w15 w16se w16cid w16 w16cex w16sdtdh wp14">
+<w:hdr xmlns:wpc="http://schemas.microsoft.com/office/word/2010/wordprocessingCanvas" xmlns:mc="http://schemas.openxmlformats.org/markup-compatibility/2006" xmlns:o="urn:schemas-microsoft-com:office:office" xmlns:r="http://schemas.openxmlformats.org/officeDocument/2006/relationships" xmlns:m="http://schemas.openxmlformats.org/officeDocument/2006/math" xmlns:v="urn:schemas-microsoft-com:vml" xmlns:wp14="http://schemas.microsoft.com/office/word/2010/wordprocessingDrawing" xmlns:wp="http://schemas.openxmlformats.org/drawingml/2006/wordprocessingDrawing" xmlns:w10="urn:schemas-microsoft-com:office:word" xmlns:w="http://schemas.openxmlformats.org/wordprocessingml/2006/main" xmlns:w14="http://schemas.microsoft.com/office/word/2010/wordml" xmlns:w15="http://schemas.microsoft.com/office/word/2012/wordml" xmlns:wpg="http://schemas.microsoft.com/office/word/2010/wordprocessingGroup" xmlns:wpi="http://schemas.microsoft.com/office/word/2010/wordprocessingInk" xmlns:wne="http://schemas.microsoft.com/office/word/2006/wordml" xmlns:wps="http://schemas.microsoft.com/office/word/2010/wordprocessingShape" mc:Ignorable="w14 w15 wp14">
   <w:p>
     <w:pPr>
       <w:numPr>
@@ -2562,6 +2597,7 @@
     <w:r>
       <w:rPr>
         <w:noProof/>
+        <w:lang w:eastAsia="es-CL"/>
       </w:rPr>
       <w:drawing>
         <wp:inline distT="0" distB="0" distL="0" distR="0" wp14:anchorId="13C4ADBA" wp14:editId="51E650B8">
@@ -2708,7 +2744,7 @@
               <w:rFonts w:ascii="Tahoma" w:hAnsi="Tahoma"/>
               <w:noProof/>
             </w:rPr>
-            <w:t>1</w:t>
+            <w:t>2</w:t>
           </w:r>
           <w:r>
             <w:rPr>
@@ -2751,7 +2787,7 @@
               <w:rFonts w:ascii="Tahoma" w:hAnsi="Tahoma"/>
               <w:noProof/>
             </w:rPr>
-            <w:t>1</w:t>
+            <w:t>2</w:t>
           </w:r>
           <w:r>
             <w:rPr>
@@ -2776,7 +2812,7 @@
 </file>
 
 <file path=word/header3.xml><?xml version="1.0" encoding="utf-8"?>
-<w:hdr xmlns:wpc="http://schemas.microsoft.com/office/word/2010/wordprocessingCanvas" xmlns:cx="http://schemas.microsoft.com/office/drawing/2014/chartex" xmlns:cx1="http://schemas.microsoft.com/office/drawing/2015/9/8/chartex" xmlns:cx2="http://schemas.microsoft.com/office/drawing/2015/10/21/chartex" xmlns:cx3="http://schemas.microsoft.com/office/drawing/2016/5/9/chartex" xmlns:cx4="http://schemas.microsoft.com/office/drawing/2016/5/10/chartex" xmlns:cx5="http://schemas.microsoft.com/office/drawing/2016/5/11/chartex" xmlns:cx6="http://schemas.microsoft.com/office/drawing/2016/5/12/chartex" xmlns:cx7="http://schemas.microsoft.com/office/drawing/2016/5/13/chartex" xmlns:cx8="http://schemas.microsoft.com/office/drawing/2016/5/14/chartex" xmlns:mc="http://schemas.openxmlformats.org/markup-compatibility/2006" xmlns:aink="http://schemas.microsoft.com/office/drawing/2016/ink" xmlns:am3d="http://schemas.microsoft.com/office/drawing/2017/model3d" xmlns:o="urn:schemas-microsoft-com:office:office" xmlns:oel="http://schemas.microsoft.com/office/2019/extlst" xmlns:r="http://schemas.openxmlformats.org/officeDocument/2006/relationships" xmlns:m="http://schemas.openxmlformats.org/officeDocument/2006/math" xmlns:v="urn:schemas-microsoft-com:vml" xmlns:wp14="http://schemas.microsoft.com/office/word/2010/wordprocessingDrawing" xmlns:wp="http://schemas.openxmlformats.org/drawingml/2006/wordprocessingDrawing" xmlns:w10="urn:schemas-microsoft-com:office:word" xmlns:w="http://schemas.openxmlformats.org/wordprocessingml/2006/main" xmlns:w14="http://schemas.microsoft.com/office/word/2010/wordml" xmlns:w15="http://schemas.microsoft.com/office/word/2012/wordml" xmlns:w16cex="http://schemas.microsoft.com/office/word/2018/wordml/cex" xmlns:w16cid="http://schemas.microsoft.com/office/word/2016/wordml/cid" xmlns:w16="http://schemas.microsoft.com/office/word/2018/wordml" xmlns:w16sdtdh="http://schemas.microsoft.com/office/word/2020/wordml/sdtdatahash" xmlns:w16se="http://schemas.microsoft.com/office/word/2015/wordml/symex" xmlns:wpg="http://schemas.microsoft.com/office/word/2010/wordprocessingGroup" xmlns:wpi="http://schemas.microsoft.com/office/word/2010/wordprocessingInk" xmlns:wne="http://schemas.microsoft.com/office/word/2006/wordml" xmlns:wps="http://schemas.microsoft.com/office/word/2010/wordprocessingShape" mc:Ignorable="w14 w15 w16se w16cid w16 w16cex w16sdtdh wp14">
+<w:hdr xmlns:wpc="http://schemas.microsoft.com/office/word/2010/wordprocessingCanvas" xmlns:mc="http://schemas.openxmlformats.org/markup-compatibility/2006" xmlns:o="urn:schemas-microsoft-com:office:office" xmlns:r="http://schemas.openxmlformats.org/officeDocument/2006/relationships" xmlns:m="http://schemas.openxmlformats.org/officeDocument/2006/math" xmlns:v="urn:schemas-microsoft-com:vml" xmlns:wp14="http://schemas.microsoft.com/office/word/2010/wordprocessingDrawing" xmlns:wp="http://schemas.openxmlformats.org/drawingml/2006/wordprocessingDrawing" xmlns:w10="urn:schemas-microsoft-com:office:word" xmlns:w="http://schemas.openxmlformats.org/wordprocessingml/2006/main" xmlns:w14="http://schemas.microsoft.com/office/word/2010/wordml" xmlns:w15="http://schemas.microsoft.com/office/word/2012/wordml" xmlns:wpg="http://schemas.microsoft.com/office/word/2010/wordprocessingGroup" xmlns:wpi="http://schemas.microsoft.com/office/word/2010/wordprocessingInk" xmlns:wne="http://schemas.microsoft.com/office/word/2006/wordml" xmlns:wps="http://schemas.microsoft.com/office/word/2010/wordprocessingShape" mc:Ignorable="w14 w15 wp14">
   <w:p>
     <w:pPr>
       <w:pStyle w:val="Encabezado"/>
@@ -2786,8 +2822,8 @@
 </file>
 
 <file path=word/numbering.xml><?xml version="1.0" encoding="utf-8"?>
-<w:numbering xmlns:wpc="http://schemas.microsoft.com/office/word/2010/wordprocessingCanvas" xmlns:cx="http://schemas.microsoft.com/office/drawing/2014/chartex" xmlns:cx1="http://schemas.microsoft.com/office/drawing/2015/9/8/chartex" xmlns:cx2="http://schemas.microsoft.com/office/drawing/2015/10/21/chartex" xmlns:cx3="http://schemas.microsoft.com/office/drawing/2016/5/9/chartex" xmlns:cx4="http://schemas.microsoft.com/office/drawing/2016/5/10/chartex" xmlns:cx5="http://schemas.microsoft.com/office/drawing/2016/5/11/chartex" xmlns:cx6="http://schemas.microsoft.com/office/drawing/2016/5/12/chartex" xmlns:cx7="http://schemas.microsoft.com/office/drawing/2016/5/13/chartex" xmlns:cx8="http://schemas.microsoft.com/office/drawing/2016/5/14/chartex" xmlns:mc="http://schemas.openxmlformats.org/markup-compatibility/2006" xmlns:aink="http://schemas.microsoft.com/office/drawing/2016/ink" xmlns:am3d="http://schemas.microsoft.com/office/drawing/2017/model3d" xmlns:o="urn:schemas-microsoft-com:office:office" xmlns:oel="http://schemas.microsoft.com/office/2019/extlst" xmlns:r="http://schemas.openxmlformats.org/officeDocument/2006/relationships" xmlns:m="http://schemas.openxmlformats.org/officeDocument/2006/math" xmlns:v="urn:schemas-microsoft-com:vml" xmlns:wp14="http://schemas.microsoft.com/office/word/2010/wordprocessingDrawing" xmlns:wp="http://schemas.openxmlformats.org/drawingml/2006/wordprocessingDrawing" xmlns:w10="urn:schemas-microsoft-com:office:word" xmlns:w="http://schemas.openxmlformats.org/wordprocessingml/2006/main" xmlns:w14="http://schemas.microsoft.com/office/word/2010/wordml" xmlns:w15="http://schemas.microsoft.com/office/word/2012/wordml" xmlns:w16cex="http://schemas.microsoft.com/office/word/2018/wordml/cex" xmlns:w16cid="http://schemas.microsoft.com/office/word/2016/wordml/cid" xmlns:w16="http://schemas.microsoft.com/office/word/2018/wordml" xmlns:w16sdtdh="http://schemas.microsoft.com/office/word/2020/wordml/sdtdatahash" xmlns:w16se="http://schemas.microsoft.com/office/word/2015/wordml/symex" xmlns:wpg="http://schemas.microsoft.com/office/word/2010/wordprocessingGroup" xmlns:wpi="http://schemas.microsoft.com/office/word/2010/wordprocessingInk" xmlns:wne="http://schemas.microsoft.com/office/word/2006/wordml" xmlns:wps="http://schemas.microsoft.com/office/word/2010/wordprocessingShape" mc:Ignorable="w14 w15 w16se w16cid w16 w16cex w16sdtdh wp14">
-  <w:abstractNum w:abstractNumId="0" w15:restartNumberingAfterBreak="0">
+<w:numbering xmlns:wpc="http://schemas.microsoft.com/office/word/2010/wordprocessingCanvas" xmlns:mc="http://schemas.openxmlformats.org/markup-compatibility/2006" xmlns:o="urn:schemas-microsoft-com:office:office" xmlns:r="http://schemas.openxmlformats.org/officeDocument/2006/relationships" xmlns:m="http://schemas.openxmlformats.org/officeDocument/2006/math" xmlns:v="urn:schemas-microsoft-com:vml" xmlns:wp14="http://schemas.microsoft.com/office/word/2010/wordprocessingDrawing" xmlns:wp="http://schemas.openxmlformats.org/drawingml/2006/wordprocessingDrawing" xmlns:w10="urn:schemas-microsoft-com:office:word" xmlns:w="http://schemas.openxmlformats.org/wordprocessingml/2006/main" xmlns:w14="http://schemas.microsoft.com/office/word/2010/wordml" xmlns:w15="http://schemas.microsoft.com/office/word/2012/wordml" xmlns:wpg="http://schemas.microsoft.com/office/word/2010/wordprocessingGroup" xmlns:wpi="http://schemas.microsoft.com/office/word/2010/wordprocessingInk" xmlns:wne="http://schemas.microsoft.com/office/word/2006/wordml" xmlns:wps="http://schemas.microsoft.com/office/word/2010/wordprocessingShape" mc:Ignorable="w14 w15 wp14">
+  <w:abstractNum w:abstractNumId="0">
     <w:nsid w:val="FFFFFFFB"/>
     <w:multiLevelType w:val="multilevel"/>
     <w:tmpl w:val="FFFFFFFF"/>
@@ -2864,7 +2900,7 @@
       <w:lvlJc w:val="left"/>
     </w:lvl>
   </w:abstractNum>
-  <w:abstractNum w:abstractNumId="1" w15:restartNumberingAfterBreak="0">
+  <w:abstractNum w:abstractNumId="1">
     <w:nsid w:val="00C00687"/>
     <w:multiLevelType w:val="hybridMultilevel"/>
     <w:tmpl w:val="16C00340"/>
@@ -2977,7 +3013,7 @@
       </w:rPr>
     </w:lvl>
   </w:abstractNum>
-  <w:abstractNum w:abstractNumId="2" w15:restartNumberingAfterBreak="0">
+  <w:abstractNum w:abstractNumId="2">
     <w:nsid w:val="239A1409"/>
     <w:multiLevelType w:val="hybridMultilevel"/>
     <w:tmpl w:val="AEA21D64"/>
@@ -3117,7 +3153,7 @@
       </w:rPr>
     </w:lvl>
   </w:abstractNum>
-  <w:abstractNum w:abstractNumId="3" w15:restartNumberingAfterBreak="0">
+  <w:abstractNum w:abstractNumId="3">
     <w:nsid w:val="27B503BF"/>
     <w:multiLevelType w:val="multilevel"/>
     <w:tmpl w:val="AEA21D64"/>
@@ -3257,7 +3293,7 @@
       </w:rPr>
     </w:lvl>
   </w:abstractNum>
-  <w:abstractNum w:abstractNumId="4" w15:restartNumberingAfterBreak="0">
+  <w:abstractNum w:abstractNumId="4">
     <w:nsid w:val="2CA273AD"/>
     <w:multiLevelType w:val="hybridMultilevel"/>
     <w:tmpl w:val="0C5C63A8"/>
@@ -3343,7 +3379,7 @@
       </w:pPr>
     </w:lvl>
   </w:abstractNum>
-  <w:abstractNum w:abstractNumId="5" w15:restartNumberingAfterBreak="0">
+  <w:abstractNum w:abstractNumId="5">
     <w:nsid w:val="2CC30385"/>
     <w:multiLevelType w:val="hybridMultilevel"/>
     <w:tmpl w:val="49B62244"/>
@@ -3456,7 +3492,7 @@
       </w:rPr>
     </w:lvl>
   </w:abstractNum>
-  <w:abstractNum w:abstractNumId="6" w15:restartNumberingAfterBreak="0">
+  <w:abstractNum w:abstractNumId="6">
     <w:nsid w:val="320F2507"/>
     <w:multiLevelType w:val="hybridMultilevel"/>
     <w:tmpl w:val="2A1864D4"/>
@@ -3578,7 +3614,7 @@
       </w:pPr>
     </w:lvl>
   </w:abstractNum>
-  <w:abstractNum w:abstractNumId="7" w15:restartNumberingAfterBreak="0">
+  <w:abstractNum w:abstractNumId="7">
     <w:nsid w:val="3B0440A9"/>
     <w:multiLevelType w:val="hybridMultilevel"/>
     <w:tmpl w:val="AEC0A07E"/>
@@ -3718,7 +3754,7 @@
       </w:rPr>
     </w:lvl>
   </w:abstractNum>
-  <w:abstractNum w:abstractNumId="8" w15:restartNumberingAfterBreak="0">
+  <w:abstractNum w:abstractNumId="8">
     <w:nsid w:val="3C886031"/>
     <w:multiLevelType w:val="hybridMultilevel"/>
     <w:tmpl w:val="4706FFB6"/>
@@ -3834,7 +3870,7 @@
       </w:pPr>
     </w:lvl>
   </w:abstractNum>
-  <w:abstractNum w:abstractNumId="9" w15:restartNumberingAfterBreak="0">
+  <w:abstractNum w:abstractNumId="9">
     <w:nsid w:val="42CC538C"/>
     <w:multiLevelType w:val="hybridMultilevel"/>
     <w:tmpl w:val="86063F02"/>
@@ -3923,7 +3959,7 @@
       </w:pPr>
     </w:lvl>
   </w:abstractNum>
-  <w:abstractNum w:abstractNumId="10" w15:restartNumberingAfterBreak="0">
+  <w:abstractNum w:abstractNumId="10">
     <w:nsid w:val="4382247A"/>
     <w:multiLevelType w:val="multilevel"/>
     <w:tmpl w:val="FA10D6F6"/>
@@ -4019,7 +4055,7 @@
       </w:pPr>
     </w:lvl>
   </w:abstractNum>
-  <w:abstractNum w:abstractNumId="11" w15:restartNumberingAfterBreak="0">
+  <w:abstractNum w:abstractNumId="11">
     <w:nsid w:val="48A23332"/>
     <w:multiLevelType w:val="hybridMultilevel"/>
     <w:tmpl w:val="D4403F26"/>
@@ -4159,7 +4195,7 @@
       </w:rPr>
     </w:lvl>
   </w:abstractNum>
-  <w:abstractNum w:abstractNumId="12" w15:restartNumberingAfterBreak="0">
+  <w:abstractNum w:abstractNumId="12">
     <w:nsid w:val="50DF3340"/>
     <w:multiLevelType w:val="hybridMultilevel"/>
     <w:tmpl w:val="61009096"/>
@@ -4299,7 +4335,7 @@
       </w:rPr>
     </w:lvl>
   </w:abstractNum>
-  <w:abstractNum w:abstractNumId="13" w15:restartNumberingAfterBreak="0">
+  <w:abstractNum w:abstractNumId="13">
     <w:nsid w:val="52DB6A70"/>
     <w:multiLevelType w:val="hybridMultilevel"/>
     <w:tmpl w:val="34368824"/>
@@ -4411,7 +4447,7 @@
       </w:rPr>
     </w:lvl>
   </w:abstractNum>
-  <w:abstractNum w:abstractNumId="14" w15:restartNumberingAfterBreak="0">
+  <w:abstractNum w:abstractNumId="14">
     <w:nsid w:val="58754541"/>
     <w:multiLevelType w:val="hybridMultilevel"/>
     <w:tmpl w:val="3628FA1C"/>
@@ -4551,7 +4587,7 @@
       </w:rPr>
     </w:lvl>
   </w:abstractNum>
-  <w:abstractNum w:abstractNumId="15" w15:restartNumberingAfterBreak="0">
+  <w:abstractNum w:abstractNumId="15">
     <w:nsid w:val="5A8C74E1"/>
     <w:multiLevelType w:val="multilevel"/>
     <w:tmpl w:val="AEA21D64"/>
@@ -4691,7 +4727,7 @@
       </w:rPr>
     </w:lvl>
   </w:abstractNum>
-  <w:abstractNum w:abstractNumId="16" w15:restartNumberingAfterBreak="0">
+  <w:abstractNum w:abstractNumId="16">
     <w:nsid w:val="6D465A79"/>
     <w:multiLevelType w:val="hybridMultilevel"/>
     <w:tmpl w:val="63AAFC4E"/>
@@ -4803,7 +4839,7 @@
       </w:rPr>
     </w:lvl>
   </w:abstractNum>
-  <w:abstractNum w:abstractNumId="17" w15:restartNumberingAfterBreak="0">
+  <w:abstractNum w:abstractNumId="17">
     <w:nsid w:val="7232428E"/>
     <w:multiLevelType w:val="hybridMultilevel"/>
     <w:tmpl w:val="9E220802"/>
@@ -4943,7 +4979,7 @@
       </w:rPr>
     </w:lvl>
   </w:abstractNum>
-  <w:abstractNum w:abstractNumId="18" w15:restartNumberingAfterBreak="0">
+  <w:abstractNum w:abstractNumId="18">
     <w:nsid w:val="75C67FDC"/>
     <w:multiLevelType w:val="hybridMultilevel"/>
     <w:tmpl w:val="36E4593A"/>
@@ -5032,46 +5068,46 @@
       </w:pPr>
     </w:lvl>
   </w:abstractNum>
-  <w:num w:numId="1" w16cid:durableId="1316106018">
+  <w:num w:numId="1">
     <w:abstractNumId w:val="0"/>
   </w:num>
-  <w:num w:numId="2" w16cid:durableId="503478105">
+  <w:num w:numId="2">
     <w:abstractNumId w:val="10"/>
   </w:num>
-  <w:num w:numId="3" w16cid:durableId="671104450">
+  <w:num w:numId="3">
     <w:abstractNumId w:val="6"/>
   </w:num>
-  <w:num w:numId="4" w16cid:durableId="1720202760">
+  <w:num w:numId="4">
     <w:abstractNumId w:val="14"/>
   </w:num>
-  <w:num w:numId="5" w16cid:durableId="1251817787">
+  <w:num w:numId="5">
     <w:abstractNumId w:val="11"/>
   </w:num>
-  <w:num w:numId="6" w16cid:durableId="511451714">
+  <w:num w:numId="6">
     <w:abstractNumId w:val="2"/>
   </w:num>
-  <w:num w:numId="7" w16cid:durableId="1554461939">
+  <w:num w:numId="7">
     <w:abstractNumId w:val="3"/>
   </w:num>
-  <w:num w:numId="8" w16cid:durableId="574583367">
+  <w:num w:numId="8">
     <w:abstractNumId w:val="15"/>
   </w:num>
-  <w:num w:numId="9" w16cid:durableId="910309261">
+  <w:num w:numId="9">
     <w:abstractNumId w:val="7"/>
   </w:num>
-  <w:num w:numId="10" w16cid:durableId="862792221">
+  <w:num w:numId="10">
     <w:abstractNumId w:val="17"/>
   </w:num>
-  <w:num w:numId="11" w16cid:durableId="2082555965">
+  <w:num w:numId="11">
     <w:abstractNumId w:val="12"/>
   </w:num>
-  <w:num w:numId="12" w16cid:durableId="249002401">
+  <w:num w:numId="12">
     <w:abstractNumId w:val="18"/>
   </w:num>
-  <w:num w:numId="13" w16cid:durableId="639068430">
+  <w:num w:numId="13">
     <w:abstractNumId w:val="9"/>
   </w:num>
-  <w:num w:numId="14" w16cid:durableId="1371035030">
+  <w:num w:numId="14">
     <w:abstractNumId w:val="8"/>
     <w:lvlOverride w:ilvl="0"/>
     <w:lvlOverride w:ilvl="1">
@@ -5099,34 +5135,34 @@
       <w:startOverride w:val="1"/>
     </w:lvlOverride>
   </w:num>
-  <w:num w:numId="15" w16cid:durableId="937907941">
+  <w:num w:numId="15">
     <w:abstractNumId w:val="10"/>
   </w:num>
-  <w:num w:numId="16" w16cid:durableId="80416260">
+  <w:num w:numId="16">
     <w:abstractNumId w:val="5"/>
   </w:num>
-  <w:num w:numId="17" w16cid:durableId="130441396">
+  <w:num w:numId="17">
     <w:abstractNumId w:val="4"/>
   </w:num>
-  <w:num w:numId="18" w16cid:durableId="612977884">
+  <w:num w:numId="18">
     <w:abstractNumId w:val="10"/>
   </w:num>
-  <w:num w:numId="19" w16cid:durableId="748694107">
+  <w:num w:numId="19">
     <w:abstractNumId w:val="16"/>
   </w:num>
-  <w:num w:numId="20" w16cid:durableId="306396132">
+  <w:num w:numId="20">
     <w:abstractNumId w:val="10"/>
   </w:num>
-  <w:num w:numId="21" w16cid:durableId="552086457">
+  <w:num w:numId="21">
     <w:abstractNumId w:val="1"/>
   </w:num>
-  <w:num w:numId="22" w16cid:durableId="412121586">
+  <w:num w:numId="22">
     <w:abstractNumId w:val="10"/>
   </w:num>
-  <w:num w:numId="23" w16cid:durableId="932201381">
+  <w:num w:numId="23">
     <w:abstractNumId w:val="10"/>
   </w:num>
-  <w:num w:numId="24" w16cid:durableId="1401751577">
+  <w:num w:numId="24">
     <w:abstractNumId w:val="13"/>
   </w:num>
   <w:numIdMacAtCleanup w:val="5"/>
@@ -5134,7 +5170,7 @@
 </file>
 
 <file path=word/styles.xml><?xml version="1.0" encoding="utf-8"?>
-<w:styles xmlns:mc="http://schemas.openxmlformats.org/markup-compatibility/2006" xmlns:r="http://schemas.openxmlformats.org/officeDocument/2006/relationships" xmlns:w="http://schemas.openxmlformats.org/wordprocessingml/2006/main" xmlns:w14="http://schemas.microsoft.com/office/word/2010/wordml" xmlns:w15="http://schemas.microsoft.com/office/word/2012/wordml" xmlns:w16cex="http://schemas.microsoft.com/office/word/2018/wordml/cex" xmlns:w16cid="http://schemas.microsoft.com/office/word/2016/wordml/cid" xmlns:w16="http://schemas.microsoft.com/office/word/2018/wordml" xmlns:w16sdtdh="http://schemas.microsoft.com/office/word/2020/wordml/sdtdatahash" xmlns:w16se="http://schemas.microsoft.com/office/word/2015/wordml/symex" mc:Ignorable="w14 w15 w16se w16cid w16 w16cex w16sdtdh">
+<w:styles xmlns:mc="http://schemas.openxmlformats.org/markup-compatibility/2006" xmlns:r="http://schemas.openxmlformats.org/officeDocument/2006/relationships" xmlns:w="http://schemas.openxmlformats.org/wordprocessingml/2006/main" xmlns:w14="http://schemas.microsoft.com/office/word/2010/wordml" xmlns:w15="http://schemas.microsoft.com/office/word/2012/wordml" mc:Ignorable="w14 w15">
   <w:docDefaults>
     <w:rPrDefault>
       <w:rPr>
@@ -5144,7 +5180,7 @@
     </w:rPrDefault>
     <w:pPrDefault/>
   </w:docDefaults>
-  <w:latentStyles w:defLockedState="0" w:defUIPriority="0" w:defSemiHidden="0" w:defUnhideWhenUsed="0" w:defQFormat="0" w:count="376">
+  <w:latentStyles w:defLockedState="0" w:defUIPriority="0" w:defSemiHidden="0" w:defUnhideWhenUsed="0" w:defQFormat="0" w:count="371">
     <w:lsdException w:name="Normal" w:qFormat="1"/>
     <w:lsdException w:name="heading 1" w:qFormat="1"/>
     <w:lsdException w:name="heading 2" w:qFormat="1"/>
@@ -5419,11 +5455,6 @@
     <w:lsdException w:name="List Table 5 Dark Accent 6" w:uiPriority="50"/>
     <w:lsdException w:name="List Table 6 Colorful Accent 6" w:uiPriority="51"/>
     <w:lsdException w:name="List Table 7 Colorful Accent 6" w:uiPriority="52"/>
-    <w:lsdException w:name="Mention" w:semiHidden="1" w:uiPriority="99" w:unhideWhenUsed="1"/>
-    <w:lsdException w:name="Smart Hyperlink" w:semiHidden="1" w:uiPriority="99" w:unhideWhenUsed="1"/>
-    <w:lsdException w:name="Hashtag" w:semiHidden="1" w:uiPriority="99" w:unhideWhenUsed="1"/>
-    <w:lsdException w:name="Unresolved Mention" w:semiHidden="1" w:uiPriority="99" w:unhideWhenUsed="1"/>
-    <w:lsdException w:name="Smart Link" w:semiHidden="1" w:uiPriority="99" w:unhideWhenUsed="1"/>
   </w:latentStyles>
   <w:style w:type="paragraph" w:default="1" w:styleId="Normal">
     <w:name w:val="Normal"/>
@@ -5632,7 +5663,7 @@
       <w:lang w:val="en-AU"/>
     </w:rPr>
   </w:style>
-  <w:style w:type="paragraph" w:styleId="Ttulo">
+  <w:style w:type="paragraph" w:styleId="Puesto">
     <w:name w:val="Title"/>
     <w:basedOn w:val="Normal"/>
     <w:next w:val="Normal"/>
@@ -6298,7 +6329,7 @@
 </file>
 
 <file path=customXml/itemProps1.xml><?xml version="1.0" encoding="utf-8"?>
-<ds:datastoreItem xmlns:ds="http://schemas.openxmlformats.org/officeDocument/2006/customXml" ds:itemID="{00F532D2-B1F1-4E6A-811F-A225D1F180C9}">
+<ds:datastoreItem xmlns:ds="http://schemas.openxmlformats.org/officeDocument/2006/customXml" ds:itemID="{2BEED14B-1DED-4D9D-8E71-6482BB77813E}">
   <ds:schemaRefs>
     <ds:schemaRef ds:uri="http://schemas.openxmlformats.org/officeDocument/2006/bibliography"/>
   </ds:schemaRefs>

</xml_diff>